<commit_message>
Added Adapter and Composite patterns
</commit_message>
<xml_diff>
--- a/Notes/Notes.docx
+++ b/Notes/Notes.docx
@@ -1514,6 +1514,219 @@
                     <a:xfrm>
                       <a:off x="0" y="0"/>
                       <a:ext cx="3471732" cy="1998471"/>
+                    </a:xfrm>
+                    <a:prstGeom prst="rect">
+                      <a:avLst/>
+                    </a:prstGeom>
+                  </pic:spPr>
+                </pic:pic>
+              </a:graphicData>
+            </a:graphic>
+          </wp:inline>
+        </w:drawing>
+      </w:r>
+    </w:p>
+    <w:p>
+      <w:pPr>
+        <w:rPr>
+          <w:lang w:val="en-US"/>
+        </w:rPr>
+      </w:pPr>
+      <w:r>
+        <w:rPr>
+          <w:lang w:val="en-US"/>
+        </w:rPr>
+        <w:t>Structural</w:t>
+      </w:r>
+    </w:p>
+    <w:p>
+      <w:pPr>
+        <w:pStyle w:val="ListParagraph"/>
+        <w:numPr>
+          <w:ilvl w:val="0"/>
+          <w:numId w:val="1"/>
+        </w:numPr>
+        <w:rPr>
+          <w:lang w:val="en-US"/>
+        </w:rPr>
+      </w:pPr>
+      <w:r>
+        <w:rPr>
+          <w:lang w:val="en-US"/>
+        </w:rPr>
+        <w:t>Composite pattern</w:t>
+      </w:r>
+    </w:p>
+    <w:p>
+      <w:pPr>
+        <w:pStyle w:val="ListParagraph"/>
+        <w:numPr>
+          <w:ilvl w:val="1"/>
+          <w:numId w:val="1"/>
+        </w:numPr>
+        <w:rPr>
+          <w:lang w:val="en-US"/>
+        </w:rPr>
+      </w:pPr>
+      <w:r>
+        <w:rPr>
+          <w:lang w:val="en-US"/>
+        </w:rPr>
+        <w:t>When you want to treat any object elements the same way</w:t>
+      </w:r>
+    </w:p>
+    <w:p>
+      <w:pPr>
+        <w:pStyle w:val="ListParagraph"/>
+        <w:numPr>
+          <w:ilvl w:val="1"/>
+          <w:numId w:val="1"/>
+        </w:numPr>
+        <w:rPr>
+          <w:lang w:val="en-US"/>
+        </w:rPr>
+      </w:pPr>
+      <w:r>
+        <w:rPr>
+          <w:lang w:val="en-US"/>
+        </w:rPr>
+        <w:t xml:space="preserve">Use an interface with the same function to run </w:t>
+      </w:r>
+      <w:r>
+        <w:rPr>
+          <w:lang w:val="en-US"/>
+        </w:rPr>
+        <w:t>their own functionality</w:t>
+      </w:r>
+    </w:p>
+    <w:p>
+      <w:pPr>
+        <w:pStyle w:val="ListParagraph"/>
+        <w:numPr>
+          <w:ilvl w:val="1"/>
+          <w:numId w:val="1"/>
+        </w:numPr>
+        <w:rPr>
+          <w:lang w:val="en-US"/>
+        </w:rPr>
+      </w:pPr>
+      <w:r>
+        <w:rPr>
+          <w:noProof/>
+        </w:rPr>
+        <w:drawing>
+          <wp:inline distT="0" distB="0" distL="0" distR="0" wp14:anchorId="247ECC37" wp14:editId="4A26ADBF">
+            <wp:extent cx="3143250" cy="1974270"/>
+            <wp:effectExtent l="0" t="0" r="0" b="6985"/>
+            <wp:docPr id="6" name="Picture 6" descr="Diagram&#10;&#10;Description automatically generated"/>
+            <wp:cNvGraphicFramePr>
+              <a:graphicFrameLocks xmlns:a="http://schemas.openxmlformats.org/drawingml/2006/main" noChangeAspect="1"/>
+            </wp:cNvGraphicFramePr>
+            <a:graphic xmlns:a="http://schemas.openxmlformats.org/drawingml/2006/main">
+              <a:graphicData uri="http://schemas.openxmlformats.org/drawingml/2006/picture">
+                <pic:pic xmlns:pic="http://schemas.openxmlformats.org/drawingml/2006/picture">
+                  <pic:nvPicPr>
+                    <pic:cNvPr id="6" name="Picture 6" descr="Diagram&#10;&#10;Description automatically generated"/>
+                    <pic:cNvPicPr/>
+                  </pic:nvPicPr>
+                  <pic:blipFill>
+                    <a:blip r:embed="rId20"/>
+                    <a:stretch>
+                      <a:fillRect/>
+                    </a:stretch>
+                  </pic:blipFill>
+                  <pic:spPr>
+                    <a:xfrm>
+                      <a:off x="0" y="0"/>
+                      <a:ext cx="3147708" cy="1977070"/>
+                    </a:xfrm>
+                    <a:prstGeom prst="rect">
+                      <a:avLst/>
+                    </a:prstGeom>
+                  </pic:spPr>
+                </pic:pic>
+              </a:graphicData>
+            </a:graphic>
+          </wp:inline>
+        </w:drawing>
+      </w:r>
+    </w:p>
+    <w:p>
+      <w:pPr>
+        <w:pStyle w:val="ListParagraph"/>
+        <w:numPr>
+          <w:ilvl w:val="0"/>
+          <w:numId w:val="1"/>
+        </w:numPr>
+        <w:rPr>
+          <w:lang w:val="en-US"/>
+        </w:rPr>
+      </w:pPr>
+      <w:r>
+        <w:rPr>
+          <w:lang w:val="en-US"/>
+        </w:rPr>
+        <w:t>Adapter</w:t>
+      </w:r>
+    </w:p>
+    <w:p>
+      <w:pPr>
+        <w:pStyle w:val="ListParagraph"/>
+        <w:numPr>
+          <w:ilvl w:val="1"/>
+          <w:numId w:val="1"/>
+        </w:numPr>
+        <w:rPr>
+          <w:lang w:val="en-US"/>
+        </w:rPr>
+      </w:pPr>
+      <w:r>
+        <w:rPr>
+          <w:lang w:val="en-US"/>
+        </w:rPr>
+        <w:t>When we want to use an interface to adapt incoming libraries to our own code</w:t>
+      </w:r>
+    </w:p>
+    <w:p>
+      <w:pPr>
+        <w:pStyle w:val="ListParagraph"/>
+        <w:numPr>
+          <w:ilvl w:val="1"/>
+          <w:numId w:val="1"/>
+        </w:numPr>
+        <w:rPr>
+          <w:lang w:val="en-US"/>
+        </w:rPr>
+      </w:pPr>
+      <w:r>
+        <w:rPr>
+          <w:noProof/>
+        </w:rPr>
+        <w:drawing>
+          <wp:inline distT="0" distB="0" distL="0" distR="0" wp14:anchorId="263AC5B9" wp14:editId="2CE8304B">
+            <wp:extent cx="2702743" cy="1409700"/>
+            <wp:effectExtent l="0" t="0" r="2540" b="0"/>
+            <wp:docPr id="10" name="Picture 10" descr="Diagram&#10;&#10;Description automatically generated"/>
+            <wp:cNvGraphicFramePr>
+              <a:graphicFrameLocks xmlns:a="http://schemas.openxmlformats.org/drawingml/2006/main" noChangeAspect="1"/>
+            </wp:cNvGraphicFramePr>
+            <a:graphic xmlns:a="http://schemas.openxmlformats.org/drawingml/2006/main">
+              <a:graphicData uri="http://schemas.openxmlformats.org/drawingml/2006/picture">
+                <pic:pic xmlns:pic="http://schemas.openxmlformats.org/drawingml/2006/picture">
+                  <pic:nvPicPr>
+                    <pic:cNvPr id="10" name="Picture 10" descr="Diagram&#10;&#10;Description automatically generated"/>
+                    <pic:cNvPicPr/>
+                  </pic:nvPicPr>
+                  <pic:blipFill>
+                    <a:blip r:embed="rId21"/>
+                    <a:stretch>
+                      <a:fillRect/>
+                    </a:stretch>
+                  </pic:blipFill>
+                  <pic:spPr>
+                    <a:xfrm>
+                      <a:off x="0" y="0"/>
+                      <a:ext cx="2706206" cy="1411506"/>
                     </a:xfrm>
                     <a:prstGeom prst="rect">
                       <a:avLst/>

</xml_diff>

<commit_message>
Added more structural patterns
Added decorator, facade, flyweight patterns to the project
</commit_message>
<xml_diff>
--- a/Notes/Notes.docx
+++ b/Notes/Notes.docx
@@ -1737,6 +1737,237 @@
             </a:graphic>
           </wp:inline>
         </w:drawing>
+      </w:r>
+    </w:p>
+    <w:p>
+      <w:pPr>
+        <w:pStyle w:val="ListParagraph"/>
+        <w:numPr>
+          <w:ilvl w:val="0"/>
+          <w:numId w:val="1"/>
+        </w:numPr>
+        <w:rPr>
+          <w:lang w:val="en-US"/>
+        </w:rPr>
+      </w:pPr>
+      <w:r>
+        <w:rPr>
+          <w:lang w:val="en-US"/>
+        </w:rPr>
+        <w:t>Decorator</w:t>
+      </w:r>
+    </w:p>
+    <w:p>
+      <w:pPr>
+        <w:pStyle w:val="ListParagraph"/>
+        <w:numPr>
+          <w:ilvl w:val="1"/>
+          <w:numId w:val="1"/>
+        </w:numPr>
+        <w:rPr>
+          <w:lang w:val="en-US"/>
+        </w:rPr>
+      </w:pPr>
+      <w:r>
+        <w:rPr>
+          <w:lang w:val="en-US"/>
+        </w:rPr>
+        <w:lastRenderedPageBreak/>
+        <w:t>Add additional behavior to an object, you can compound the amount of stream interfaces onto the object</w:t>
+      </w:r>
+    </w:p>
+    <w:p>
+      <w:pPr>
+        <w:pStyle w:val="ListParagraph"/>
+        <w:numPr>
+          <w:ilvl w:val="1"/>
+          <w:numId w:val="1"/>
+        </w:numPr>
+        <w:rPr>
+          <w:lang w:val="en-US"/>
+        </w:rPr>
+      </w:pPr>
+      <w:r>
+        <w:rPr>
+          <w:lang w:val="en-US"/>
+        </w:rPr>
+        <w:t>Essentially adding a linked list of streams to continue a stream of function calls</w:t>
+      </w:r>
+    </w:p>
+    <w:p>
+      <w:pPr>
+        <w:pStyle w:val="ListParagraph"/>
+        <w:numPr>
+          <w:ilvl w:val="1"/>
+          <w:numId w:val="1"/>
+        </w:numPr>
+        <w:rPr>
+          <w:lang w:val="en-US"/>
+        </w:rPr>
+      </w:pPr>
+      <w:r>
+        <w:rPr>
+          <w:noProof/>
+        </w:rPr>
+        <w:drawing>
+          <wp:inline distT="0" distB="0" distL="0" distR="0" wp14:anchorId="6895FB63" wp14:editId="537A5A46">
+            <wp:extent cx="3760801" cy="2333625"/>
+            <wp:effectExtent l="0" t="0" r="0" b="0"/>
+            <wp:docPr id="11" name="Picture 11" descr="Diagram&#10;&#10;Description automatically generated"/>
+            <wp:cNvGraphicFramePr>
+              <a:graphicFrameLocks xmlns:a="http://schemas.openxmlformats.org/drawingml/2006/main" noChangeAspect="1"/>
+            </wp:cNvGraphicFramePr>
+            <a:graphic xmlns:a="http://schemas.openxmlformats.org/drawingml/2006/main">
+              <a:graphicData uri="http://schemas.openxmlformats.org/drawingml/2006/picture">
+                <pic:pic xmlns:pic="http://schemas.openxmlformats.org/drawingml/2006/picture">
+                  <pic:nvPicPr>
+                    <pic:cNvPr id="11" name="Picture 11" descr="Diagram&#10;&#10;Description automatically generated"/>
+                    <pic:cNvPicPr/>
+                  </pic:nvPicPr>
+                  <pic:blipFill>
+                    <a:blip r:embed="rId22"/>
+                    <a:stretch>
+                      <a:fillRect/>
+                    </a:stretch>
+                  </pic:blipFill>
+                  <pic:spPr>
+                    <a:xfrm>
+                      <a:off x="0" y="0"/>
+                      <a:ext cx="3766538" cy="2337185"/>
+                    </a:xfrm>
+                    <a:prstGeom prst="rect">
+                      <a:avLst/>
+                    </a:prstGeom>
+                  </pic:spPr>
+                </pic:pic>
+              </a:graphicData>
+            </a:graphic>
+          </wp:inline>
+        </w:drawing>
+      </w:r>
+    </w:p>
+    <w:p>
+      <w:pPr>
+        <w:pStyle w:val="ListParagraph"/>
+        <w:numPr>
+          <w:ilvl w:val="0"/>
+          <w:numId w:val="1"/>
+        </w:numPr>
+        <w:rPr>
+          <w:lang w:val="en-US"/>
+        </w:rPr>
+      </w:pPr>
+      <w:r>
+        <w:rPr>
+          <w:lang w:val="en-US"/>
+        </w:rPr>
+        <w:t>Façade Pattern</w:t>
+      </w:r>
+    </w:p>
+    <w:p>
+      <w:pPr>
+        <w:pStyle w:val="ListParagraph"/>
+        <w:numPr>
+          <w:ilvl w:val="1"/>
+          <w:numId w:val="1"/>
+        </w:numPr>
+        <w:rPr>
+          <w:lang w:val="en-US"/>
+        </w:rPr>
+      </w:pPr>
+      <w:r>
+        <w:rPr>
+          <w:lang w:val="en-US"/>
+        </w:rPr>
+        <w:t>When you primary logic relies too much on multiple classes you introduce a façade that will handle the multiple objects</w:t>
+      </w:r>
+    </w:p>
+    <w:p>
+      <w:pPr>
+        <w:pStyle w:val="ListParagraph"/>
+        <w:numPr>
+          <w:ilvl w:val="1"/>
+          <w:numId w:val="1"/>
+        </w:numPr>
+        <w:rPr>
+          <w:lang w:val="en-US"/>
+        </w:rPr>
+      </w:pPr>
+      <w:r>
+        <w:rPr>
+          <w:noProof/>
+        </w:rPr>
+        <w:drawing>
+          <wp:inline distT="0" distB="0" distL="0" distR="0" wp14:anchorId="2141F110" wp14:editId="545E72B6">
+            <wp:extent cx="3232218" cy="1895475"/>
+            <wp:effectExtent l="0" t="0" r="6350" b="0"/>
+            <wp:docPr id="19" name="Picture 19" descr="Diagram&#10;&#10;Description automatically generated"/>
+            <wp:cNvGraphicFramePr>
+              <a:graphicFrameLocks xmlns:a="http://schemas.openxmlformats.org/drawingml/2006/main" noChangeAspect="1"/>
+            </wp:cNvGraphicFramePr>
+            <a:graphic xmlns:a="http://schemas.openxmlformats.org/drawingml/2006/main">
+              <a:graphicData uri="http://schemas.openxmlformats.org/drawingml/2006/picture">
+                <pic:pic xmlns:pic="http://schemas.openxmlformats.org/drawingml/2006/picture">
+                  <pic:nvPicPr>
+                    <pic:cNvPr id="19" name="Picture 19" descr="Diagram&#10;&#10;Description automatically generated"/>
+                    <pic:cNvPicPr/>
+                  </pic:nvPicPr>
+                  <pic:blipFill>
+                    <a:blip r:embed="rId23"/>
+                    <a:stretch>
+                      <a:fillRect/>
+                    </a:stretch>
+                  </pic:blipFill>
+                  <pic:spPr>
+                    <a:xfrm>
+                      <a:off x="0" y="0"/>
+                      <a:ext cx="3236197" cy="1897808"/>
+                    </a:xfrm>
+                    <a:prstGeom prst="rect">
+                      <a:avLst/>
+                    </a:prstGeom>
+                  </pic:spPr>
+                </pic:pic>
+              </a:graphicData>
+            </a:graphic>
+          </wp:inline>
+        </w:drawing>
+      </w:r>
+    </w:p>
+    <w:p>
+      <w:pPr>
+        <w:pStyle w:val="ListParagraph"/>
+        <w:numPr>
+          <w:ilvl w:val="0"/>
+          <w:numId w:val="1"/>
+        </w:numPr>
+        <w:rPr>
+          <w:lang w:val="en-US"/>
+        </w:rPr>
+      </w:pPr>
+      <w:r>
+        <w:rPr>
+          <w:lang w:val="en-US"/>
+        </w:rPr>
+        <w:t>Flyweight Pattern</w:t>
+      </w:r>
+    </w:p>
+    <w:p>
+      <w:pPr>
+        <w:pStyle w:val="ListParagraph"/>
+        <w:numPr>
+          <w:ilvl w:val="1"/>
+          <w:numId w:val="1"/>
+        </w:numPr>
+        <w:rPr>
+          <w:lang w:val="en-US"/>
+        </w:rPr>
+      </w:pPr>
+      <w:r>
+        <w:rPr>
+          <w:lang w:val="en-US"/>
+        </w:rPr>
+        <w:t>Uses object pooling/factory to share an object</w:t>
       </w:r>
     </w:p>
     <w:sectPr>

</xml_diff>

<commit_message>
Finished adding structural patterns
Added bridge and proxy patterns
</commit_message>
<xml_diff>
--- a/Notes/Notes.docx
+++ b/Notes/Notes.docx
@@ -1968,6 +1968,305 @@
           <w:lang w:val="en-US"/>
         </w:rPr>
         <w:t>Uses object pooling/factory to share an object</w:t>
+      </w:r>
+    </w:p>
+    <w:p>
+      <w:pPr>
+        <w:pStyle w:val="ListParagraph"/>
+        <w:numPr>
+          <w:ilvl w:val="0"/>
+          <w:numId w:val="1"/>
+        </w:numPr>
+        <w:rPr>
+          <w:lang w:val="en-US"/>
+        </w:rPr>
+      </w:pPr>
+      <w:r>
+        <w:rPr>
+          <w:lang w:val="en-US"/>
+        </w:rPr>
+        <w:t>Bridge Pattern</w:t>
+      </w:r>
+    </w:p>
+    <w:p>
+      <w:pPr>
+        <w:pStyle w:val="ListParagraph"/>
+        <w:numPr>
+          <w:ilvl w:val="1"/>
+          <w:numId w:val="1"/>
+        </w:numPr>
+        <w:rPr>
+          <w:lang w:val="en-US"/>
+        </w:rPr>
+      </w:pPr>
+      <w:r>
+        <w:rPr>
+          <w:noProof/>
+        </w:rPr>
+        <w:drawing>
+          <wp:inline distT="0" distB="0" distL="0" distR="0" wp14:anchorId="181BA106" wp14:editId="6A1AFC99">
+            <wp:extent cx="3235705" cy="1790700"/>
+            <wp:effectExtent l="0" t="0" r="3175" b="0"/>
+            <wp:docPr id="20" name="Picture 20" descr="Diagram&#10;&#10;Description automatically generated"/>
+            <wp:cNvGraphicFramePr>
+              <a:graphicFrameLocks xmlns:a="http://schemas.openxmlformats.org/drawingml/2006/main" noChangeAspect="1"/>
+            </wp:cNvGraphicFramePr>
+            <a:graphic xmlns:a="http://schemas.openxmlformats.org/drawingml/2006/main">
+              <a:graphicData uri="http://schemas.openxmlformats.org/drawingml/2006/picture">
+                <pic:pic xmlns:pic="http://schemas.openxmlformats.org/drawingml/2006/picture">
+                  <pic:nvPicPr>
+                    <pic:cNvPr id="20" name="Picture 20" descr="Diagram&#10;&#10;Description automatically generated"/>
+                    <pic:cNvPicPr/>
+                  </pic:nvPicPr>
+                  <pic:blipFill>
+                    <a:blip r:embed="rId24"/>
+                    <a:stretch>
+                      <a:fillRect/>
+                    </a:stretch>
+                  </pic:blipFill>
+                  <pic:spPr>
+                    <a:xfrm>
+                      <a:off x="0" y="0"/>
+                      <a:ext cx="3239606" cy="1792859"/>
+                    </a:xfrm>
+                    <a:prstGeom prst="rect">
+                      <a:avLst/>
+                    </a:prstGeom>
+                  </pic:spPr>
+                </pic:pic>
+              </a:graphicData>
+            </a:graphic>
+          </wp:inline>
+        </w:drawing>
+      </w:r>
+    </w:p>
+    <w:p>
+      <w:pPr>
+        <w:pStyle w:val="ListParagraph"/>
+        <w:numPr>
+          <w:ilvl w:val="0"/>
+          <w:numId w:val="1"/>
+        </w:numPr>
+        <w:rPr>
+          <w:lang w:val="en-US"/>
+        </w:rPr>
+      </w:pPr>
+      <w:r>
+        <w:rPr>
+          <w:lang w:val="en-US"/>
+        </w:rPr>
+        <w:t>Proxy pattern</w:t>
+      </w:r>
+    </w:p>
+    <w:p>
+      <w:pPr>
+        <w:pStyle w:val="ListParagraph"/>
+        <w:numPr>
+          <w:ilvl w:val="1"/>
+          <w:numId w:val="1"/>
+        </w:numPr>
+        <w:rPr>
+          <w:lang w:val="en-US"/>
+        </w:rPr>
+      </w:pPr>
+      <w:r>
+        <w:rPr>
+          <w:lang w:val="en-US"/>
+        </w:rPr>
+        <w:t>Talk to a target through a proxy</w:t>
+      </w:r>
+    </w:p>
+    <w:p>
+      <w:pPr>
+        <w:pStyle w:val="ListParagraph"/>
+        <w:numPr>
+          <w:ilvl w:val="1"/>
+          <w:numId w:val="1"/>
+        </w:numPr>
+        <w:rPr>
+          <w:lang w:val="en-US"/>
+        </w:rPr>
+      </w:pPr>
+      <w:r>
+        <w:rPr>
+          <w:lang w:val="en-US"/>
+        </w:rPr>
+        <w:lastRenderedPageBreak/>
+        <w:t>Can perform tasks, intermediate tasks etc</w:t>
+      </w:r>
+    </w:p>
+    <w:p>
+      <w:pPr>
+        <w:pStyle w:val="ListParagraph"/>
+        <w:numPr>
+          <w:ilvl w:val="1"/>
+          <w:numId w:val="1"/>
+        </w:numPr>
+        <w:rPr>
+          <w:lang w:val="en-US"/>
+        </w:rPr>
+      </w:pPr>
+      <w:r>
+        <w:rPr>
+          <w:lang w:val="en-US"/>
+        </w:rPr>
+        <w:t>One thing you can do is use a proxy object to lazy load something only when requested</w:t>
+      </w:r>
+    </w:p>
+    <w:p>
+      <w:pPr>
+        <w:pStyle w:val="ListParagraph"/>
+        <w:numPr>
+          <w:ilvl w:val="1"/>
+          <w:numId w:val="1"/>
+        </w:numPr>
+        <w:rPr>
+          <w:lang w:val="en-US"/>
+        </w:rPr>
+      </w:pPr>
+      <w:r>
+        <w:rPr>
+          <w:noProof/>
+        </w:rPr>
+        <w:drawing>
+          <wp:inline distT="0" distB="0" distL="0" distR="0" wp14:anchorId="3ECACBB7" wp14:editId="3C473048">
+            <wp:extent cx="4122521" cy="1095375"/>
+            <wp:effectExtent l="0" t="0" r="0" b="0"/>
+            <wp:docPr id="21" name="Picture 21" descr="Diagram&#10;&#10;Description automatically generated"/>
+            <wp:cNvGraphicFramePr>
+              <a:graphicFrameLocks xmlns:a="http://schemas.openxmlformats.org/drawingml/2006/main" noChangeAspect="1"/>
+            </wp:cNvGraphicFramePr>
+            <a:graphic xmlns:a="http://schemas.openxmlformats.org/drawingml/2006/main">
+              <a:graphicData uri="http://schemas.openxmlformats.org/drawingml/2006/picture">
+                <pic:pic xmlns:pic="http://schemas.openxmlformats.org/drawingml/2006/picture">
+                  <pic:nvPicPr>
+                    <pic:cNvPr id="21" name="Picture 21" descr="Diagram&#10;&#10;Description automatically generated"/>
+                    <pic:cNvPicPr/>
+                  </pic:nvPicPr>
+                  <pic:blipFill>
+                    <a:blip r:embed="rId25"/>
+                    <a:stretch>
+                      <a:fillRect/>
+                    </a:stretch>
+                  </pic:blipFill>
+                  <pic:spPr>
+                    <a:xfrm>
+                      <a:off x="0" y="0"/>
+                      <a:ext cx="4126037" cy="1096309"/>
+                    </a:xfrm>
+                    <a:prstGeom prst="rect">
+                      <a:avLst/>
+                    </a:prstGeom>
+                  </pic:spPr>
+                </pic:pic>
+              </a:graphicData>
+            </a:graphic>
+          </wp:inline>
+        </w:drawing>
+      </w:r>
+    </w:p>
+    <w:p>
+      <w:pPr>
+        <w:pStyle w:val="ListParagraph"/>
+        <w:numPr>
+          <w:ilvl w:val="1"/>
+          <w:numId w:val="1"/>
+        </w:numPr>
+        <w:rPr>
+          <w:lang w:val="en-US"/>
+        </w:rPr>
+      </w:pPr>
+      <w:r>
+        <w:rPr>
+          <w:noProof/>
+        </w:rPr>
+        <w:drawing>
+          <wp:inline distT="0" distB="0" distL="0" distR="0" wp14:anchorId="1CE7960E" wp14:editId="650EEAD8">
+            <wp:extent cx="3638550" cy="1578649"/>
+            <wp:effectExtent l="0" t="0" r="0" b="2540"/>
+            <wp:docPr id="23" name="Picture 23" descr="Diagram&#10;&#10;Description automatically generated"/>
+            <wp:cNvGraphicFramePr>
+              <a:graphicFrameLocks xmlns:a="http://schemas.openxmlformats.org/drawingml/2006/main" noChangeAspect="1"/>
+            </wp:cNvGraphicFramePr>
+            <a:graphic xmlns:a="http://schemas.openxmlformats.org/drawingml/2006/main">
+              <a:graphicData uri="http://schemas.openxmlformats.org/drawingml/2006/picture">
+                <pic:pic xmlns:pic="http://schemas.openxmlformats.org/drawingml/2006/picture">
+                  <pic:nvPicPr>
+                    <pic:cNvPr id="23" name="Picture 23" descr="Diagram&#10;&#10;Description automatically generated"/>
+                    <pic:cNvPicPr/>
+                  </pic:nvPicPr>
+                  <pic:blipFill>
+                    <a:blip r:embed="rId26"/>
+                    <a:stretch>
+                      <a:fillRect/>
+                    </a:stretch>
+                  </pic:blipFill>
+                  <pic:spPr>
+                    <a:xfrm>
+                      <a:off x="0" y="0"/>
+                      <a:ext cx="3644888" cy="1581399"/>
+                    </a:xfrm>
+                    <a:prstGeom prst="rect">
+                      <a:avLst/>
+                    </a:prstGeom>
+                  </pic:spPr>
+                </pic:pic>
+              </a:graphicData>
+            </a:graphic>
+          </wp:inline>
+        </w:drawing>
+      </w:r>
+    </w:p>
+    <w:p>
+      <w:pPr>
+        <w:pStyle w:val="ListParagraph"/>
+        <w:numPr>
+          <w:ilvl w:val="1"/>
+          <w:numId w:val="1"/>
+        </w:numPr>
+        <w:rPr>
+          <w:lang w:val="en-US"/>
+        </w:rPr>
+      </w:pPr>
+      <w:r>
+        <w:rPr>
+          <w:noProof/>
+        </w:rPr>
+        <w:drawing>
+          <wp:inline distT="0" distB="0" distL="0" distR="0" wp14:anchorId="482EECD0" wp14:editId="42D0C01E">
+            <wp:extent cx="4539667" cy="2057400"/>
+            <wp:effectExtent l="0" t="0" r="0" b="0"/>
+            <wp:docPr id="24" name="Picture 24" descr="Diagram&#10;&#10;Description automatically generated"/>
+            <wp:cNvGraphicFramePr>
+              <a:graphicFrameLocks xmlns:a="http://schemas.openxmlformats.org/drawingml/2006/main" noChangeAspect="1"/>
+            </wp:cNvGraphicFramePr>
+            <a:graphic xmlns:a="http://schemas.openxmlformats.org/drawingml/2006/main">
+              <a:graphicData uri="http://schemas.openxmlformats.org/drawingml/2006/picture">
+                <pic:pic xmlns:pic="http://schemas.openxmlformats.org/drawingml/2006/picture">
+                  <pic:nvPicPr>
+                    <pic:cNvPr id="24" name="Picture 24" descr="Diagram&#10;&#10;Description automatically generated"/>
+                    <pic:cNvPicPr/>
+                  </pic:nvPicPr>
+                  <pic:blipFill>
+                    <a:blip r:embed="rId27"/>
+                    <a:stretch>
+                      <a:fillRect/>
+                    </a:stretch>
+                  </pic:blipFill>
+                  <pic:spPr>
+                    <a:xfrm>
+                      <a:off x="0" y="0"/>
+                      <a:ext cx="4545079" cy="2059853"/>
+                    </a:xfrm>
+                    <a:prstGeom prst="rect">
+                      <a:avLst/>
+                    </a:prstGeom>
+                  </pic:spPr>
+                </pic:pic>
+              </a:graphicData>
+            </a:graphic>
+          </wp:inline>
+        </w:drawing>
       </w:r>
     </w:p>
     <w:sectPr>

</xml_diff>

<commit_message>
Finished adding creational design patterns
</commit_message>
<xml_diff>
--- a/Notes/Notes.docx
+++ b/Notes/Notes.docx
@@ -48,42 +48,26 @@
         <w:rPr>
           <w:lang w:val="en-US"/>
         </w:rPr>
-        <w:t xml:space="preserve">Use for tracking the history of an </w:t>
-      </w:r>
-      <w:proofErr w:type="gramStart"/>
-      <w:r>
-        <w:rPr>
-          <w:lang w:val="en-US"/>
-        </w:rPr>
-        <w:t>object</w:t>
-      </w:r>
-      <w:proofErr w:type="gramEnd"/>
-    </w:p>
-    <w:p>
-      <w:pPr>
-        <w:pStyle w:val="ListParagraph"/>
-        <w:numPr>
-          <w:ilvl w:val="1"/>
-          <w:numId w:val="1"/>
-        </w:numPr>
-        <w:rPr>
-          <w:lang w:val="en-US"/>
-        </w:rPr>
-      </w:pPr>
-      <w:r>
-        <w:rPr>
-          <w:lang w:val="en-US"/>
-        </w:rPr>
-        <w:t xml:space="preserve">You have 3 </w:t>
-      </w:r>
-      <w:proofErr w:type="gramStart"/>
-      <w:r>
-        <w:rPr>
-          <w:lang w:val="en-US"/>
-        </w:rPr>
-        <w:t>classes</w:t>
-      </w:r>
-      <w:proofErr w:type="gramEnd"/>
+        <w:t>Use for tracking the history of an object</w:t>
+      </w:r>
+    </w:p>
+    <w:p>
+      <w:pPr>
+        <w:pStyle w:val="ListParagraph"/>
+        <w:numPr>
+          <w:ilvl w:val="1"/>
+          <w:numId w:val="1"/>
+        </w:numPr>
+        <w:rPr>
+          <w:lang w:val="en-US"/>
+        </w:rPr>
+      </w:pPr>
+      <w:r>
+        <w:rPr>
+          <w:lang w:val="en-US"/>
+        </w:rPr>
+        <w:t>You have 3 classes</w:t>
+      </w:r>
     </w:p>
     <w:p>
       <w:pPr>
@@ -118,16 +102,8 @@
         <w:rPr>
           <w:lang w:val="en-US"/>
         </w:rPr>
-        <w:t xml:space="preserve">Memento – a state of the object at that </w:t>
-      </w:r>
-      <w:proofErr w:type="gramStart"/>
-      <w:r>
-        <w:rPr>
-          <w:lang w:val="en-US"/>
-        </w:rPr>
-        <w:t>particular time</w:t>
-      </w:r>
-      <w:proofErr w:type="gramEnd"/>
+        <w:t>Memento – a state of the object at that particular time</w:t>
+      </w:r>
     </w:p>
     <w:p>
       <w:pPr>
@@ -144,21 +120,7 @@
         <w:rPr>
           <w:lang w:val="en-US"/>
         </w:rPr>
-        <w:t xml:space="preserve">Caretaker – Also known as the history, will keep a list of </w:t>
-      </w:r>
-      <w:proofErr w:type="gramStart"/>
-      <w:r>
-        <w:rPr>
-          <w:lang w:val="en-US"/>
-        </w:rPr>
-        <w:t>memento’s</w:t>
-      </w:r>
-      <w:proofErr w:type="gramEnd"/>
-      <w:r>
-        <w:rPr>
-          <w:lang w:val="en-US"/>
-        </w:rPr>
-        <w:t xml:space="preserve"> to return should the developer require this</w:t>
+        <w:t>Caretaker – Also known as the history, will keep a list of memento’s to return should the developer require this</w:t>
       </w:r>
     </w:p>
     <w:p>
@@ -300,16 +262,8 @@
         <w:rPr>
           <w:lang w:val="en-US"/>
         </w:rPr>
-        <w:t xml:space="preserve">Example is painting software and tracking what tool the user is currently </w:t>
-      </w:r>
-      <w:proofErr w:type="gramStart"/>
-      <w:r>
-        <w:rPr>
-          <w:lang w:val="en-US"/>
-        </w:rPr>
-        <w:t>using</w:t>
-      </w:r>
-      <w:proofErr w:type="gramEnd"/>
+        <w:t>Example is painting software and tracking what tool the user is currently using</w:t>
+      </w:r>
     </w:p>
     <w:p>
       <w:pPr>
@@ -344,16 +298,8 @@
         <w:rPr>
           <w:lang w:val="en-US"/>
         </w:rPr>
-        <w:t xml:space="preserve">Click to </w:t>
-      </w:r>
-      <w:proofErr w:type="gramStart"/>
-      <w:r>
-        <w:rPr>
-          <w:lang w:val="en-US"/>
-        </w:rPr>
-        <w:t>start</w:t>
-      </w:r>
-      <w:proofErr w:type="gramEnd"/>
+        <w:t>Click to start</w:t>
+      </w:r>
     </w:p>
     <w:p>
       <w:pPr>
@@ -370,18 +316,8 @@
         <w:rPr>
           <w:lang w:val="en-US"/>
         </w:rPr>
-        <w:t xml:space="preserve">Release to finish </w:t>
-      </w:r>
-      <w:proofErr w:type="spellStart"/>
-      <w:proofErr w:type="gramStart"/>
-      <w:r>
-        <w:rPr>
-          <w:lang w:val="en-US"/>
-        </w:rPr>
-        <w:t>etc</w:t>
-      </w:r>
-      <w:proofErr w:type="spellEnd"/>
-      <w:proofErr w:type="gramEnd"/>
+        <w:t>Release to finish etc</w:t>
+      </w:r>
     </w:p>
     <w:p>
       <w:pPr>
@@ -434,74 +370,44 @@
         <w:rPr>
           <w:lang w:val="en-US"/>
         </w:rPr>
-        <w:t xml:space="preserve">You don’t want to for, loop through the list in the main function because if you happen to change the list/array you would need to change the main functionality as </w:t>
-      </w:r>
-      <w:proofErr w:type="gramStart"/>
-      <w:r>
-        <w:rPr>
-          <w:lang w:val="en-US"/>
-        </w:rPr>
-        <w:t>well</w:t>
-      </w:r>
-      <w:proofErr w:type="gramEnd"/>
-    </w:p>
-    <w:p>
-      <w:pPr>
-        <w:pStyle w:val="ListParagraph"/>
-        <w:numPr>
-          <w:ilvl w:val="1"/>
-          <w:numId w:val="1"/>
-        </w:numPr>
-        <w:rPr>
-          <w:lang w:val="en-US"/>
-        </w:rPr>
-      </w:pPr>
-      <w:r>
-        <w:rPr>
-          <w:lang w:val="en-US"/>
-        </w:rPr>
-        <w:t xml:space="preserve">To resolve </w:t>
-      </w:r>
-      <w:proofErr w:type="gramStart"/>
-      <w:r>
-        <w:rPr>
-          <w:lang w:val="en-US"/>
-        </w:rPr>
-        <w:t>this</w:t>
-      </w:r>
-      <w:proofErr w:type="gramEnd"/>
-      <w:r>
-        <w:rPr>
-          <w:lang w:val="en-US"/>
-        </w:rPr>
-        <w:t xml:space="preserve"> we can create an iterator the browser history can use that will have iterator functionality</w:t>
-      </w:r>
-    </w:p>
-    <w:p>
-      <w:pPr>
-        <w:pStyle w:val="ListParagraph"/>
-        <w:numPr>
-          <w:ilvl w:val="1"/>
-          <w:numId w:val="1"/>
-        </w:numPr>
-        <w:rPr>
-          <w:lang w:val="en-US"/>
-        </w:rPr>
-      </w:pPr>
-      <w:r>
-        <w:rPr>
-          <w:lang w:val="en-US"/>
-        </w:rPr>
-        <w:t xml:space="preserve">This way we can iterate, and still change the list properties without needing to change our main </w:t>
-      </w:r>
-      <w:proofErr w:type="gramStart"/>
-      <w:r>
-        <w:rPr>
-          <w:lang w:val="en-US"/>
-        </w:rPr>
-        <w:t>functionality</w:t>
-      </w:r>
-      <w:proofErr w:type="gramEnd"/>
+        <w:t>You don’t want to for, loop through the list in the main function because if you happen to change the list/array you would need to change the main functionality as well</w:t>
+      </w:r>
+    </w:p>
+    <w:p>
+      <w:pPr>
+        <w:pStyle w:val="ListParagraph"/>
+        <w:numPr>
+          <w:ilvl w:val="1"/>
+          <w:numId w:val="1"/>
+        </w:numPr>
+        <w:rPr>
+          <w:lang w:val="en-US"/>
+        </w:rPr>
+      </w:pPr>
+      <w:r>
+        <w:rPr>
+          <w:lang w:val="en-US"/>
+        </w:rPr>
+        <w:t>To resolve this we can create an iterator the browser history can use that will have iterator functionality</w:t>
+      </w:r>
+    </w:p>
+    <w:p>
+      <w:pPr>
+        <w:pStyle w:val="ListParagraph"/>
+        <w:numPr>
+          <w:ilvl w:val="1"/>
+          <w:numId w:val="1"/>
+        </w:numPr>
+        <w:rPr>
+          <w:lang w:val="en-US"/>
+        </w:rPr>
+      </w:pPr>
+      <w:r>
+        <w:rPr>
+          <w:lang w:val="en-US"/>
+        </w:rPr>
+        <w:t>This way we can iterate, and still change the list properties without needing to change our main functionality</w:t>
+      </w:r>
     </w:p>
     <w:p>
       <w:pPr>
@@ -589,42 +495,26 @@
         <w:rPr>
           <w:lang w:val="en-US"/>
         </w:rPr>
-        <w:t xml:space="preserve">We have an image storage that has a compressor and filter attached to </w:t>
-      </w:r>
-      <w:proofErr w:type="gramStart"/>
-      <w:r>
-        <w:rPr>
-          <w:lang w:val="en-US"/>
-        </w:rPr>
-        <w:t>it</w:t>
-      </w:r>
-      <w:proofErr w:type="gramEnd"/>
-    </w:p>
-    <w:p>
-      <w:pPr>
-        <w:pStyle w:val="ListParagraph"/>
-        <w:numPr>
-          <w:ilvl w:val="1"/>
-          <w:numId w:val="1"/>
-        </w:numPr>
-        <w:rPr>
-          <w:lang w:val="en-US"/>
-        </w:rPr>
-      </w:pPr>
-      <w:r>
-        <w:rPr>
-          <w:lang w:val="en-US"/>
-        </w:rPr>
-        <w:t xml:space="preserve">We want to make sure that if we change or add a compressor or filter, it doesn’t change what the image storage has to do for </w:t>
-      </w:r>
-      <w:proofErr w:type="gramStart"/>
-      <w:r>
-        <w:rPr>
-          <w:lang w:val="en-US"/>
-        </w:rPr>
-        <w:t>that</w:t>
-      </w:r>
-      <w:proofErr w:type="gramEnd"/>
+        <w:t>We have an image storage that has a compressor and filter attached to it</w:t>
+      </w:r>
+    </w:p>
+    <w:p>
+      <w:pPr>
+        <w:pStyle w:val="ListParagraph"/>
+        <w:numPr>
+          <w:ilvl w:val="1"/>
+          <w:numId w:val="1"/>
+        </w:numPr>
+        <w:rPr>
+          <w:lang w:val="en-US"/>
+        </w:rPr>
+      </w:pPr>
+      <w:r>
+        <w:rPr>
+          <w:lang w:val="en-US"/>
+        </w:rPr>
+        <w:t>We want to make sure that if we change or add a compressor or filter, it doesn’t change what the image storage has to do for that</w:t>
+      </w:r>
     </w:p>
     <w:p>
       <w:pPr>
@@ -659,21 +549,7 @@
         <w:rPr>
           <w:lang w:val="en-US"/>
         </w:rPr>
-        <w:t xml:space="preserve">Creating a new class that implements an </w:t>
-      </w:r>
-      <w:proofErr w:type="gramStart"/>
-      <w:r>
-        <w:rPr>
-          <w:lang w:val="en-US"/>
-        </w:rPr>
-        <w:t>interface</w:t>
-      </w:r>
-      <w:proofErr w:type="gramEnd"/>
-      <w:r>
-        <w:rPr>
-          <w:lang w:val="en-US"/>
-        </w:rPr>
-        <w:t xml:space="preserve"> so we don’t have to change anything</w:t>
+        <w:t>Creating a new class that implements an interface so we don’t have to change anything</w:t>
       </w:r>
     </w:p>
     <w:p>
@@ -854,21 +730,7 @@
         <w:rPr>
           <w:lang w:val="en-US"/>
         </w:rPr>
-        <w:t xml:space="preserve">If we want certain task logic to happen on all sub </w:t>
-      </w:r>
-      <w:proofErr w:type="gramStart"/>
-      <w:r>
-        <w:rPr>
-          <w:lang w:val="en-US"/>
-        </w:rPr>
-        <w:t>tasks</w:t>
-      </w:r>
-      <w:proofErr w:type="gramEnd"/>
-      <w:r>
-        <w:rPr>
-          <w:lang w:val="en-US"/>
-        </w:rPr>
-        <w:t xml:space="preserve"> we can use an abstract implementation to always handle the primary task logic, and then let the sub tasks (classes that inherit task) continue the rest of their necessary logic after</w:t>
+        <w:t>If we want certain task logic to happen on all sub tasks we can use an abstract implementation to always handle the primary task logic, and then let the sub tasks (classes that inherit task) continue the rest of their necessary logic after</w:t>
       </w:r>
     </w:p>
     <w:p>
@@ -1008,42 +870,26 @@
         <w:rPr>
           <w:lang w:val="en-US"/>
         </w:rPr>
-        <w:t xml:space="preserve">Assign delegates to an interface so that the invoker doesn’t need to know the specific implementation of the </w:t>
-      </w:r>
-      <w:proofErr w:type="gramStart"/>
-      <w:r>
-        <w:rPr>
-          <w:lang w:val="en-US"/>
-        </w:rPr>
-        <w:t>receiver</w:t>
-      </w:r>
-      <w:proofErr w:type="gramEnd"/>
-    </w:p>
-    <w:p>
-      <w:pPr>
-        <w:pStyle w:val="ListParagraph"/>
-        <w:numPr>
-          <w:ilvl w:val="1"/>
-          <w:numId w:val="1"/>
-        </w:numPr>
-        <w:rPr>
-          <w:lang w:val="en-US"/>
-        </w:rPr>
-      </w:pPr>
-      <w:r>
-        <w:rPr>
-          <w:lang w:val="en-US"/>
-        </w:rPr>
-        <w:t xml:space="preserve">This also allows us to track commands as a </w:t>
-      </w:r>
-      <w:proofErr w:type="gramStart"/>
-      <w:r>
-        <w:rPr>
-          <w:lang w:val="en-US"/>
-        </w:rPr>
-        <w:t>history</w:t>
-      </w:r>
-      <w:proofErr w:type="gramEnd"/>
+        <w:t>Assign delegates to an interface so that the invoker doesn’t need to know the specific implementation of the receiver</w:t>
+      </w:r>
+    </w:p>
+    <w:p>
+      <w:pPr>
+        <w:pStyle w:val="ListParagraph"/>
+        <w:numPr>
+          <w:ilvl w:val="1"/>
+          <w:numId w:val="1"/>
+        </w:numPr>
+        <w:rPr>
+          <w:lang w:val="en-US"/>
+        </w:rPr>
+      </w:pPr>
+      <w:r>
+        <w:rPr>
+          <w:lang w:val="en-US"/>
+        </w:rPr>
+        <w:t>This also allows us to track commands as a history</w:t>
+      </w:r>
     </w:p>
     <w:p>
       <w:pPr>
@@ -1131,16 +977,8 @@
         <w:rPr>
           <w:lang w:val="en-US"/>
         </w:rPr>
-        <w:t xml:space="preserve">You add an observer interface that will communicate with a data </w:t>
-      </w:r>
-      <w:proofErr w:type="gramStart"/>
-      <w:r>
-        <w:rPr>
-          <w:lang w:val="en-US"/>
-        </w:rPr>
-        <w:t>source</w:t>
-      </w:r>
-      <w:proofErr w:type="gramEnd"/>
+        <w:t>You add an observer interface that will communicate with a data source</w:t>
+      </w:r>
     </w:p>
     <w:p>
       <w:pPr>
@@ -1332,42 +1170,26 @@
         <w:rPr>
           <w:lang w:val="en-US"/>
         </w:rPr>
-        <w:t xml:space="preserve">Dialogue box or form that needs to </w:t>
-      </w:r>
-      <w:proofErr w:type="gramStart"/>
-      <w:r>
-        <w:rPr>
-          <w:lang w:val="en-US"/>
-        </w:rPr>
-        <w:t>collaborate</w:t>
-      </w:r>
-      <w:proofErr w:type="gramEnd"/>
-    </w:p>
-    <w:p>
-      <w:pPr>
-        <w:pStyle w:val="ListParagraph"/>
-        <w:numPr>
-          <w:ilvl w:val="1"/>
-          <w:numId w:val="1"/>
-        </w:numPr>
-        <w:rPr>
-          <w:lang w:val="en-US"/>
-        </w:rPr>
-      </w:pPr>
-      <w:r>
-        <w:rPr>
-          <w:lang w:val="en-US"/>
-        </w:rPr>
-        <w:t xml:space="preserve">When you have a series of objects that need to communicate, instead of them just all talking to each other, they talk to a primary </w:t>
-      </w:r>
-      <w:proofErr w:type="gramStart"/>
-      <w:r>
-        <w:rPr>
-          <w:lang w:val="en-US"/>
-        </w:rPr>
-        <w:t>source</w:t>
-      </w:r>
-      <w:proofErr w:type="gramEnd"/>
+        <w:t>Dialogue box or form that needs to collaborate</w:t>
+      </w:r>
+    </w:p>
+    <w:p>
+      <w:pPr>
+        <w:pStyle w:val="ListParagraph"/>
+        <w:numPr>
+          <w:ilvl w:val="1"/>
+          <w:numId w:val="1"/>
+        </w:numPr>
+        <w:rPr>
+          <w:lang w:val="en-US"/>
+        </w:rPr>
+      </w:pPr>
+      <w:r>
+        <w:rPr>
+          <w:lang w:val="en-US"/>
+        </w:rPr>
+        <w:t>When you have a series of objects that need to communicate, instead of them just all talking to each other, they talk to a primary source</w:t>
+      </w:r>
     </w:p>
     <w:p>
       <w:pPr>
@@ -1506,16 +1328,8 @@
         <w:rPr>
           <w:lang w:val="en-US"/>
         </w:rPr>
-        <w:t xml:space="preserve">Essentially a linked list of handlers to determine the flow of </w:t>
-      </w:r>
-      <w:proofErr w:type="gramStart"/>
-      <w:r>
-        <w:rPr>
-          <w:lang w:val="en-US"/>
-        </w:rPr>
-        <w:t>actions</w:t>
-      </w:r>
-      <w:proofErr w:type="gramEnd"/>
+        <w:t>Essentially a linked list of handlers to determine the flow of actions</w:t>
+      </w:r>
     </w:p>
     <w:p>
       <w:pPr>
@@ -1603,99 +1417,61 @@
           <w:lang w:val="en-US"/>
         </w:rPr>
         <w:lastRenderedPageBreak/>
-        <w:t xml:space="preserve">Adding a new function to an interface means we have to change ALL the other functions on the classes inheriting that </w:t>
-      </w:r>
-      <w:proofErr w:type="gramStart"/>
-      <w:r>
-        <w:rPr>
-          <w:lang w:val="en-US"/>
-        </w:rPr>
-        <w:t>interface</w:t>
-      </w:r>
-      <w:proofErr w:type="gramEnd"/>
-    </w:p>
-    <w:p>
-      <w:pPr>
-        <w:pStyle w:val="ListParagraph"/>
-        <w:numPr>
-          <w:ilvl w:val="1"/>
-          <w:numId w:val="1"/>
-        </w:numPr>
-        <w:rPr>
-          <w:lang w:val="en-US"/>
-        </w:rPr>
-      </w:pPr>
-      <w:r>
-        <w:rPr>
-          <w:lang w:val="en-US"/>
-        </w:rPr>
-        <w:t xml:space="preserve">Uses method overloading to change the behavior of the </w:t>
-      </w:r>
-      <w:proofErr w:type="gramStart"/>
-      <w:r>
-        <w:rPr>
-          <w:lang w:val="en-US"/>
-        </w:rPr>
-        <w:t>operations</w:t>
-      </w:r>
-      <w:proofErr w:type="gramEnd"/>
-    </w:p>
-    <w:p>
-      <w:pPr>
-        <w:pStyle w:val="ListParagraph"/>
-        <w:numPr>
-          <w:ilvl w:val="1"/>
-          <w:numId w:val="1"/>
-        </w:numPr>
-        <w:rPr>
-          <w:lang w:val="en-US"/>
-        </w:rPr>
-      </w:pPr>
-      <w:r>
-        <w:rPr>
-          <w:lang w:val="en-US"/>
-        </w:rPr>
-        <w:t xml:space="preserve">Use if your object structure is stable, but want to add new operations </w:t>
-      </w:r>
-      <w:proofErr w:type="gramStart"/>
-      <w:r>
-        <w:rPr>
-          <w:lang w:val="en-US"/>
-        </w:rPr>
-        <w:t>later</w:t>
-      </w:r>
-      <w:proofErr w:type="gramEnd"/>
-    </w:p>
-    <w:p>
-      <w:pPr>
-        <w:pStyle w:val="ListParagraph"/>
-        <w:numPr>
-          <w:ilvl w:val="1"/>
-          <w:numId w:val="1"/>
-        </w:numPr>
-        <w:rPr>
-          <w:lang w:val="en-US"/>
-        </w:rPr>
-      </w:pPr>
-      <w:r>
-        <w:rPr>
-          <w:lang w:val="en-US"/>
-        </w:rPr>
-        <w:t xml:space="preserve">HTML is a good example because you have a static </w:t>
-      </w:r>
-      <w:proofErr w:type="gramStart"/>
-      <w:r>
-        <w:rPr>
-          <w:lang w:val="en-US"/>
-        </w:rPr>
-        <w:t>amount</w:t>
-      </w:r>
-      <w:proofErr w:type="gramEnd"/>
-      <w:r>
-        <w:rPr>
-          <w:lang w:val="en-US"/>
-        </w:rPr>
-        <w:t xml:space="preserve"> of nodes, but may need to add more operations over time</w:t>
+        <w:t>Adding a new function to an interface means we have to change ALL the other functions on the classes inheriting that interface</w:t>
+      </w:r>
+    </w:p>
+    <w:p>
+      <w:pPr>
+        <w:pStyle w:val="ListParagraph"/>
+        <w:numPr>
+          <w:ilvl w:val="1"/>
+          <w:numId w:val="1"/>
+        </w:numPr>
+        <w:rPr>
+          <w:lang w:val="en-US"/>
+        </w:rPr>
+      </w:pPr>
+      <w:r>
+        <w:rPr>
+          <w:lang w:val="en-US"/>
+        </w:rPr>
+        <w:t>Uses method overloading to change the behavior of the operations</w:t>
+      </w:r>
+    </w:p>
+    <w:p>
+      <w:pPr>
+        <w:pStyle w:val="ListParagraph"/>
+        <w:numPr>
+          <w:ilvl w:val="1"/>
+          <w:numId w:val="1"/>
+        </w:numPr>
+        <w:rPr>
+          <w:lang w:val="en-US"/>
+        </w:rPr>
+      </w:pPr>
+      <w:r>
+        <w:rPr>
+          <w:lang w:val="en-US"/>
+        </w:rPr>
+        <w:t>Use if your object structure is stable, but want to add new operations later</w:t>
+      </w:r>
+    </w:p>
+    <w:p>
+      <w:pPr>
+        <w:pStyle w:val="ListParagraph"/>
+        <w:numPr>
+          <w:ilvl w:val="1"/>
+          <w:numId w:val="1"/>
+        </w:numPr>
+        <w:rPr>
+          <w:lang w:val="en-US"/>
+        </w:rPr>
+      </w:pPr>
+      <w:r>
+        <w:rPr>
+          <w:lang w:val="en-US"/>
+        </w:rPr>
+        <w:t>HTML is a good example because you have a static amount of nodes, but may need to add more operations over time</w:t>
       </w:r>
     </w:p>
     <w:p>
@@ -1997,42 +1773,26 @@
           <w:lang w:val="en-US"/>
         </w:rPr>
         <w:lastRenderedPageBreak/>
-        <w:t xml:space="preserve">Add additional behavior to an object, you can compound the amount of stream interfaces onto the </w:t>
-      </w:r>
-      <w:proofErr w:type="gramStart"/>
-      <w:r>
-        <w:rPr>
-          <w:lang w:val="en-US"/>
-        </w:rPr>
-        <w:t>object</w:t>
-      </w:r>
-      <w:proofErr w:type="gramEnd"/>
-    </w:p>
-    <w:p>
-      <w:pPr>
-        <w:pStyle w:val="ListParagraph"/>
-        <w:numPr>
-          <w:ilvl w:val="1"/>
-          <w:numId w:val="1"/>
-        </w:numPr>
-        <w:rPr>
-          <w:lang w:val="en-US"/>
-        </w:rPr>
-      </w:pPr>
-      <w:r>
-        <w:rPr>
-          <w:lang w:val="en-US"/>
-        </w:rPr>
-        <w:t xml:space="preserve">Essentially adding a linked list of streams to continue a stream of function </w:t>
-      </w:r>
-      <w:proofErr w:type="gramStart"/>
-      <w:r>
-        <w:rPr>
-          <w:lang w:val="en-US"/>
-        </w:rPr>
-        <w:t>calls</w:t>
-      </w:r>
-      <w:proofErr w:type="gramEnd"/>
+        <w:t>Add additional behavior to an object, you can compound the amount of stream interfaces onto the object</w:t>
+      </w:r>
+    </w:p>
+    <w:p>
+      <w:pPr>
+        <w:pStyle w:val="ListParagraph"/>
+        <w:numPr>
+          <w:ilvl w:val="1"/>
+          <w:numId w:val="1"/>
+        </w:numPr>
+        <w:rPr>
+          <w:lang w:val="en-US"/>
+        </w:rPr>
+      </w:pPr>
+      <w:r>
+        <w:rPr>
+          <w:lang w:val="en-US"/>
+        </w:rPr>
+        <w:t>Essentially adding a linked list of streams to continue a stream of function calls</w:t>
+      </w:r>
     </w:p>
     <w:p>
       <w:pPr>
@@ -2207,16 +1967,8 @@
         <w:rPr>
           <w:lang w:val="en-US"/>
         </w:rPr>
-        <w:t xml:space="preserve">Uses object pooling/factory to share an </w:t>
-      </w:r>
-      <w:proofErr w:type="gramStart"/>
-      <w:r>
-        <w:rPr>
-          <w:lang w:val="en-US"/>
-        </w:rPr>
-        <w:t>object</w:t>
-      </w:r>
-      <w:proofErr w:type="gramEnd"/>
+        <w:t>Uses object pooling/factory to share an object</w:t>
+      </w:r>
     </w:p>
     <w:p>
       <w:pPr>
@@ -2321,16 +2073,8 @@
         <w:rPr>
           <w:lang w:val="en-US"/>
         </w:rPr>
-        <w:t xml:space="preserve">Talk to a target through a </w:t>
-      </w:r>
-      <w:proofErr w:type="gramStart"/>
-      <w:r>
-        <w:rPr>
-          <w:lang w:val="en-US"/>
-        </w:rPr>
-        <w:t>proxy</w:t>
-      </w:r>
-      <w:proofErr w:type="gramEnd"/>
+        <w:t>Talk to a target through a proxy</w:t>
+      </w:r>
     </w:p>
     <w:p>
       <w:pPr>
@@ -2348,44 +2092,26 @@
           <w:lang w:val="en-US"/>
         </w:rPr>
         <w:lastRenderedPageBreak/>
-        <w:t xml:space="preserve">Can perform tasks, intermediate tasks </w:t>
-      </w:r>
-      <w:proofErr w:type="spellStart"/>
-      <w:proofErr w:type="gramStart"/>
-      <w:r>
-        <w:rPr>
-          <w:lang w:val="en-US"/>
-        </w:rPr>
-        <w:t>etc</w:t>
-      </w:r>
-      <w:proofErr w:type="spellEnd"/>
-      <w:proofErr w:type="gramEnd"/>
-    </w:p>
-    <w:p>
-      <w:pPr>
-        <w:pStyle w:val="ListParagraph"/>
-        <w:numPr>
-          <w:ilvl w:val="1"/>
-          <w:numId w:val="1"/>
-        </w:numPr>
-        <w:rPr>
-          <w:lang w:val="en-US"/>
-        </w:rPr>
-      </w:pPr>
-      <w:r>
-        <w:rPr>
-          <w:lang w:val="en-US"/>
-        </w:rPr>
-        <w:t xml:space="preserve">One thing you can do is use a proxy object to lazy load something only when </w:t>
-      </w:r>
-      <w:proofErr w:type="gramStart"/>
-      <w:r>
-        <w:rPr>
-          <w:lang w:val="en-US"/>
-        </w:rPr>
-        <w:t>requested</w:t>
-      </w:r>
-      <w:proofErr w:type="gramEnd"/>
+        <w:t>Can perform tasks, intermediate tasks etc</w:t>
+      </w:r>
+    </w:p>
+    <w:p>
+      <w:pPr>
+        <w:pStyle w:val="ListParagraph"/>
+        <w:numPr>
+          <w:ilvl w:val="1"/>
+          <w:numId w:val="1"/>
+        </w:numPr>
+        <w:rPr>
+          <w:lang w:val="en-US"/>
+        </w:rPr>
+      </w:pPr>
+      <w:r>
+        <w:rPr>
+          <w:lang w:val="en-US"/>
+        </w:rPr>
+        <w:t>One thing you can do is use a proxy object to lazy load something only when requested</w:t>
+      </w:r>
     </w:p>
     <w:p>
       <w:pPr>
@@ -2660,6 +2386,401 @@
           <w:lang w:val="en-US"/>
         </w:rPr>
       </w:pPr>
+    </w:p>
+    <w:p>
+      <w:pPr>
+        <w:pStyle w:val="ListParagraph"/>
+        <w:numPr>
+          <w:ilvl w:val="1"/>
+          <w:numId w:val="1"/>
+        </w:numPr>
+        <w:rPr>
+          <w:lang w:val="en-US"/>
+        </w:rPr>
+      </w:pPr>
+    </w:p>
+    <w:p>
+      <w:pPr>
+        <w:pStyle w:val="ListParagraph"/>
+        <w:numPr>
+          <w:ilvl w:val="1"/>
+          <w:numId w:val="1"/>
+        </w:numPr>
+        <w:rPr>
+          <w:lang w:val="en-US"/>
+        </w:rPr>
+      </w:pPr>
+    </w:p>
+    <w:p>
+      <w:pPr>
+        <w:pStyle w:val="ListParagraph"/>
+        <w:numPr>
+          <w:ilvl w:val="1"/>
+          <w:numId w:val="1"/>
+        </w:numPr>
+        <w:rPr>
+          <w:lang w:val="en-US"/>
+        </w:rPr>
+      </w:pPr>
+    </w:p>
+    <w:p>
+      <w:pPr>
+        <w:pStyle w:val="ListParagraph"/>
+        <w:numPr>
+          <w:ilvl w:val="1"/>
+          <w:numId w:val="1"/>
+        </w:numPr>
+        <w:rPr>
+          <w:lang w:val="en-US"/>
+        </w:rPr>
+      </w:pPr>
+      <w:r>
+        <w:rPr>
+          <w:noProof/>
+        </w:rPr>
+        <w:lastRenderedPageBreak/>
+        <w:drawing>
+          <wp:inline distT="0" distB="0" distL="0" distR="0" wp14:anchorId="53ADD2E4" wp14:editId="2D9410CC">
+            <wp:extent cx="2234805" cy="1962150"/>
+            <wp:effectExtent l="0" t="0" r="0" b="0"/>
+            <wp:docPr id="26" name="Picture 26" descr="Diagram&#10;&#10;Description automatically generated"/>
+            <wp:cNvGraphicFramePr>
+              <a:graphicFrameLocks xmlns:a="http://schemas.openxmlformats.org/drawingml/2006/main" noChangeAspect="1"/>
+            </wp:cNvGraphicFramePr>
+            <a:graphic xmlns:a="http://schemas.openxmlformats.org/drawingml/2006/main">
+              <a:graphicData uri="http://schemas.openxmlformats.org/drawingml/2006/picture">
+                <pic:pic xmlns:pic="http://schemas.openxmlformats.org/drawingml/2006/picture">
+                  <pic:nvPicPr>
+                    <pic:cNvPr id="26" name="Picture 26" descr="Diagram&#10;&#10;Description automatically generated"/>
+                    <pic:cNvPicPr/>
+                  </pic:nvPicPr>
+                  <pic:blipFill>
+                    <a:blip r:embed="rId29"/>
+                    <a:stretch>
+                      <a:fillRect/>
+                    </a:stretch>
+                  </pic:blipFill>
+                  <pic:spPr>
+                    <a:xfrm>
+                      <a:off x="0" y="0"/>
+                      <a:ext cx="2237830" cy="1964806"/>
+                    </a:xfrm>
+                    <a:prstGeom prst="rect">
+                      <a:avLst/>
+                    </a:prstGeom>
+                  </pic:spPr>
+                </pic:pic>
+              </a:graphicData>
+            </a:graphic>
+          </wp:inline>
+        </w:drawing>
+      </w:r>
+    </w:p>
+    <w:p>
+      <w:pPr>
+        <w:pStyle w:val="ListParagraph"/>
+        <w:numPr>
+          <w:ilvl w:val="0"/>
+          <w:numId w:val="1"/>
+        </w:numPr>
+        <w:rPr>
+          <w:lang w:val="en-US"/>
+        </w:rPr>
+      </w:pPr>
+      <w:r>
+        <w:rPr>
+          <w:lang w:val="en-US"/>
+        </w:rPr>
+        <w:t>Factory Pattern</w:t>
+      </w:r>
+    </w:p>
+    <w:p>
+      <w:pPr>
+        <w:pStyle w:val="ListParagraph"/>
+        <w:numPr>
+          <w:ilvl w:val="1"/>
+          <w:numId w:val="1"/>
+        </w:numPr>
+        <w:rPr>
+          <w:lang w:val="en-US"/>
+        </w:rPr>
+      </w:pPr>
+      <w:r>
+        <w:rPr>
+          <w:noProof/>
+        </w:rPr>
+        <w:drawing>
+          <wp:inline distT="0" distB="0" distL="0" distR="0" wp14:anchorId="6473FC1A" wp14:editId="115D5BB3">
+            <wp:extent cx="3362325" cy="1750852"/>
+            <wp:effectExtent l="0" t="0" r="0" b="1905"/>
+            <wp:docPr id="22" name="Picture 22" descr="Diagram&#10;&#10;Description automatically generated"/>
+            <wp:cNvGraphicFramePr>
+              <a:graphicFrameLocks xmlns:a="http://schemas.openxmlformats.org/drawingml/2006/main" noChangeAspect="1"/>
+            </wp:cNvGraphicFramePr>
+            <a:graphic xmlns:a="http://schemas.openxmlformats.org/drawingml/2006/main">
+              <a:graphicData uri="http://schemas.openxmlformats.org/drawingml/2006/picture">
+                <pic:pic xmlns:pic="http://schemas.openxmlformats.org/drawingml/2006/picture">
+                  <pic:nvPicPr>
+                    <pic:cNvPr id="22" name="Picture 22" descr="Diagram&#10;&#10;Description automatically generated"/>
+                    <pic:cNvPicPr/>
+                  </pic:nvPicPr>
+                  <pic:blipFill>
+                    <a:blip r:embed="rId30"/>
+                    <a:stretch>
+                      <a:fillRect/>
+                    </a:stretch>
+                  </pic:blipFill>
+                  <pic:spPr>
+                    <a:xfrm>
+                      <a:off x="0" y="0"/>
+                      <a:ext cx="3376167" cy="1758060"/>
+                    </a:xfrm>
+                    <a:prstGeom prst="rect">
+                      <a:avLst/>
+                    </a:prstGeom>
+                  </pic:spPr>
+                </pic:pic>
+              </a:graphicData>
+            </a:graphic>
+          </wp:inline>
+        </w:drawing>
+      </w:r>
+    </w:p>
+    <w:p>
+      <w:pPr>
+        <w:pStyle w:val="ListParagraph"/>
+        <w:numPr>
+          <w:ilvl w:val="1"/>
+          <w:numId w:val="1"/>
+        </w:numPr>
+        <w:rPr>
+          <w:lang w:val="en-US"/>
+        </w:rPr>
+      </w:pPr>
+      <w:r>
+        <w:rPr>
+          <w:lang w:val="en-US"/>
+        </w:rPr>
+        <w:t>Defer the creation of an object to a subclass</w:t>
+      </w:r>
+    </w:p>
+    <w:p>
+      <w:pPr>
+        <w:pStyle w:val="ListParagraph"/>
+        <w:numPr>
+          <w:ilvl w:val="1"/>
+          <w:numId w:val="1"/>
+        </w:numPr>
+        <w:rPr>
+          <w:lang w:val="en-US"/>
+        </w:rPr>
+      </w:pPr>
+      <w:r>
+        <w:rPr>
+          <w:lang w:val="en-US"/>
+        </w:rPr>
+        <w:t>Should be implemented by inheritance</w:t>
+      </w:r>
+    </w:p>
+    <w:p>
+      <w:pPr>
+        <w:pStyle w:val="ListParagraph"/>
+        <w:numPr>
+          <w:ilvl w:val="1"/>
+          <w:numId w:val="1"/>
+        </w:numPr>
+        <w:rPr>
+          <w:lang w:val="en-US"/>
+        </w:rPr>
+      </w:pPr>
+      <w:r>
+        <w:rPr>
+          <w:lang w:val="en-US"/>
+        </w:rPr>
+        <w:t>NOT using statics</w:t>
+      </w:r>
+    </w:p>
+    <w:p>
+      <w:pPr>
+        <w:pStyle w:val="ListParagraph"/>
+        <w:numPr>
+          <w:ilvl w:val="0"/>
+          <w:numId w:val="1"/>
+        </w:numPr>
+        <w:rPr>
+          <w:lang w:val="en-US"/>
+        </w:rPr>
+      </w:pPr>
+      <w:r>
+        <w:rPr>
+          <w:lang w:val="en-US"/>
+        </w:rPr>
+        <w:t>Abstract pattern</w:t>
+      </w:r>
+    </w:p>
+    <w:p>
+      <w:pPr>
+        <w:pStyle w:val="ListParagraph"/>
+        <w:numPr>
+          <w:ilvl w:val="1"/>
+          <w:numId w:val="1"/>
+        </w:numPr>
+        <w:rPr>
+          <w:lang w:val="en-US"/>
+        </w:rPr>
+      </w:pPr>
+      <w:r>
+        <w:rPr>
+          <w:lang w:val="en-US"/>
+        </w:rPr>
+        <w:t xml:space="preserve">Provides and interface for creating </w:t>
+      </w:r>
+      <w:r>
+        <w:rPr>
+          <w:lang w:val="en-US"/>
+        </w:rPr>
+        <w:t>families of related objects</w:t>
+      </w:r>
+    </w:p>
+    <w:p>
+      <w:pPr>
+        <w:pStyle w:val="ListParagraph"/>
+        <w:numPr>
+          <w:ilvl w:val="1"/>
+          <w:numId w:val="1"/>
+        </w:numPr>
+        <w:rPr>
+          <w:lang w:val="en-US"/>
+        </w:rPr>
+      </w:pPr>
+      <w:r>
+        <w:rPr>
+          <w:noProof/>
+        </w:rPr>
+        <w:drawing>
+          <wp:inline distT="0" distB="0" distL="0" distR="0" wp14:anchorId="0FB12974" wp14:editId="5C1FCA70">
+            <wp:extent cx="2638425" cy="1680023"/>
+            <wp:effectExtent l="0" t="0" r="0" b="0"/>
+            <wp:docPr id="27" name="Picture 27" descr="Diagram&#10;&#10;Description automatically generated"/>
+            <wp:cNvGraphicFramePr>
+              <a:graphicFrameLocks xmlns:a="http://schemas.openxmlformats.org/drawingml/2006/main" noChangeAspect="1"/>
+            </wp:cNvGraphicFramePr>
+            <a:graphic xmlns:a="http://schemas.openxmlformats.org/drawingml/2006/main">
+              <a:graphicData uri="http://schemas.openxmlformats.org/drawingml/2006/picture">
+                <pic:pic xmlns:pic="http://schemas.openxmlformats.org/drawingml/2006/picture">
+                  <pic:nvPicPr>
+                    <pic:cNvPr id="27" name="Picture 27" descr="Diagram&#10;&#10;Description automatically generated"/>
+                    <pic:cNvPicPr/>
+                  </pic:nvPicPr>
+                  <pic:blipFill>
+                    <a:blip r:embed="rId31"/>
+                    <a:stretch>
+                      <a:fillRect/>
+                    </a:stretch>
+                  </pic:blipFill>
+                  <pic:spPr>
+                    <a:xfrm>
+                      <a:off x="0" y="0"/>
+                      <a:ext cx="2645957" cy="1684819"/>
+                    </a:xfrm>
+                    <a:prstGeom prst="rect">
+                      <a:avLst/>
+                    </a:prstGeom>
+                  </pic:spPr>
+                </pic:pic>
+              </a:graphicData>
+            </a:graphic>
+          </wp:inline>
+        </w:drawing>
+      </w:r>
+    </w:p>
+    <w:p>
+      <w:pPr>
+        <w:pStyle w:val="ListParagraph"/>
+        <w:numPr>
+          <w:ilvl w:val="0"/>
+          <w:numId w:val="1"/>
+        </w:numPr>
+        <w:rPr>
+          <w:lang w:val="en-US"/>
+        </w:rPr>
+      </w:pPr>
+      <w:r>
+        <w:rPr>
+          <w:lang w:val="en-US"/>
+        </w:rPr>
+        <w:t>Builder Pattern</w:t>
+      </w:r>
+    </w:p>
+    <w:p>
+      <w:pPr>
+        <w:pStyle w:val="ListParagraph"/>
+        <w:numPr>
+          <w:ilvl w:val="1"/>
+          <w:numId w:val="1"/>
+        </w:numPr>
+        <w:rPr>
+          <w:lang w:val="en-US"/>
+        </w:rPr>
+      </w:pPr>
+      <w:r>
+        <w:rPr>
+          <w:lang w:val="en-US"/>
+        </w:rPr>
+        <w:t>Separate the construction of an object from its representation</w:t>
+      </w:r>
+    </w:p>
+    <w:p>
+      <w:pPr>
+        <w:pStyle w:val="ListParagraph"/>
+        <w:numPr>
+          <w:ilvl w:val="1"/>
+          <w:numId w:val="1"/>
+        </w:numPr>
+        <w:rPr>
+          <w:lang w:val="en-US"/>
+        </w:rPr>
+      </w:pPr>
+      <w:r>
+        <w:rPr>
+          <w:noProof/>
+        </w:rPr>
+        <w:drawing>
+          <wp:inline distT="0" distB="0" distL="0" distR="0" wp14:anchorId="2608D2E9" wp14:editId="172AFBE0">
+            <wp:extent cx="2752783" cy="1304925"/>
+            <wp:effectExtent l="0" t="0" r="9525" b="0"/>
+            <wp:docPr id="28" name="Picture 28" descr="Diagram&#10;&#10;Description automatically generated"/>
+            <wp:cNvGraphicFramePr>
+              <a:graphicFrameLocks xmlns:a="http://schemas.openxmlformats.org/drawingml/2006/main" noChangeAspect="1"/>
+            </wp:cNvGraphicFramePr>
+            <a:graphic xmlns:a="http://schemas.openxmlformats.org/drawingml/2006/main">
+              <a:graphicData uri="http://schemas.openxmlformats.org/drawingml/2006/picture">
+                <pic:pic xmlns:pic="http://schemas.openxmlformats.org/drawingml/2006/picture">
+                  <pic:nvPicPr>
+                    <pic:cNvPr id="28" name="Picture 28" descr="Diagram&#10;&#10;Description automatically generated"/>
+                    <pic:cNvPicPr/>
+                  </pic:nvPicPr>
+                  <pic:blipFill>
+                    <a:blip r:embed="rId32"/>
+                    <a:stretch>
+                      <a:fillRect/>
+                    </a:stretch>
+                  </pic:blipFill>
+                  <pic:spPr>
+                    <a:xfrm>
+                      <a:off x="0" y="0"/>
+                      <a:ext cx="2764204" cy="1310339"/>
+                    </a:xfrm>
+                    <a:prstGeom prst="rect">
+                      <a:avLst/>
+                    </a:prstGeom>
+                  </pic:spPr>
+                </pic:pic>
+              </a:graphicData>
+            </a:graphic>
+          </wp:inline>
+        </w:drawing>
+      </w:r>
     </w:p>
     <w:sectPr>
       <w:pgSz w:w="12240" w:h="15840"/>

</xml_diff>